<commit_message>
bolded variables to use
</commit_message>
<xml_diff>
--- a/data_dictionary.docx
+++ b/data_dictionary.docx
@@ -1,6 +1,6 @@
 
 <file path=word/document.xml><?xml version="1.0" encoding="utf-8"?>
-<w:document xmlns:wpc="http://schemas.microsoft.com/office/word/2010/wordprocessingCanvas" xmlns:cx="http://schemas.microsoft.com/office/drawing/2014/chartex" xmlns:cx1="http://schemas.microsoft.com/office/drawing/2015/9/8/chartex" xmlns:cx2="http://schemas.microsoft.com/office/drawing/2015/10/21/chartex" xmlns:cx3="http://schemas.microsoft.com/office/drawing/2016/5/9/chartex" xmlns:cx4="http://schemas.microsoft.com/office/drawing/2016/5/10/chartex" xmlns:cx5="http://schemas.microsoft.com/office/drawing/2016/5/11/chartex" xmlns:cx6="http://schemas.microsoft.com/office/drawing/2016/5/12/chartex" xmlns:cx7="http://schemas.microsoft.com/office/drawing/2016/5/13/chartex" xmlns:cx8="http://schemas.microsoft.com/office/drawing/2016/5/14/chartex" xmlns:mc="http://schemas.openxmlformats.org/markup-compatibility/2006" xmlns:aink="http://schemas.microsoft.com/office/drawing/2016/ink" xmlns:am3d="http://schemas.microsoft.com/office/drawing/2017/model3d" xmlns:o="urn:schemas-microsoft-com:office:office" xmlns:oel="http://schemas.microsoft.com/office/2019/extlst" xmlns:r="http://schemas.openxmlformats.org/officeDocument/2006/relationships" xmlns:m="http://schemas.openxmlformats.org/officeDocument/2006/math" xmlns:v="urn:schemas-microsoft-com:vml" xmlns:wp14="http://schemas.microsoft.com/office/word/2010/wordprocessingDrawing" xmlns:wp="http://schemas.openxmlformats.org/drawingml/2006/wordprocessingDrawing" xmlns:w10="urn:schemas-microsoft-com:office:word" xmlns:w="http://schemas.openxmlformats.org/wordprocessingml/2006/main" xmlns:w14="http://schemas.microsoft.com/office/word/2010/wordml" xmlns:w15="http://schemas.microsoft.com/office/word/2012/wordml" xmlns:w16cex="http://schemas.microsoft.com/office/word/2018/wordml/cex" xmlns:w16cid="http://schemas.microsoft.com/office/word/2016/wordml/cid" xmlns:w16="http://schemas.microsoft.com/office/word/2018/wordml" xmlns:w16sdtdh="http://schemas.microsoft.com/office/word/2020/wordml/sdtdatahash" xmlns:w16se="http://schemas.microsoft.com/office/word/2015/wordml/symex" xmlns:wpg="http://schemas.microsoft.com/office/word/2010/wordprocessingGroup" xmlns:wpi="http://schemas.microsoft.com/office/word/2010/wordprocessingInk" xmlns:wne="http://schemas.microsoft.com/office/word/2006/wordml" xmlns:wps="http://schemas.microsoft.com/office/word/2010/wordprocessingShape" mc:Ignorable="w14 w15 w16se w16cid w16 w16cex w16sdtdh wp14">
+<w:document xmlns:wpc="http://schemas.microsoft.com/office/word/2010/wordprocessingCanvas" xmlns:cx="http://schemas.microsoft.com/office/drawing/2014/chartex" xmlns:cx1="http://schemas.microsoft.com/office/drawing/2015/9/8/chartex" xmlns:cx2="http://schemas.microsoft.com/office/drawing/2015/10/21/chartex" xmlns:cx3="http://schemas.microsoft.com/office/drawing/2016/5/9/chartex" xmlns:cx4="http://schemas.microsoft.com/office/drawing/2016/5/10/chartex" xmlns:cx5="http://schemas.microsoft.com/office/drawing/2016/5/11/chartex" xmlns:cx6="http://schemas.microsoft.com/office/drawing/2016/5/12/chartex" xmlns:cx7="http://schemas.microsoft.com/office/drawing/2016/5/13/chartex" xmlns:cx8="http://schemas.microsoft.com/office/drawing/2016/5/14/chartex" xmlns:mc="http://schemas.openxmlformats.org/markup-compatibility/2006" xmlns:aink="http://schemas.microsoft.com/office/drawing/2016/ink" xmlns:am3d="http://schemas.microsoft.com/office/drawing/2017/model3d" xmlns:o="urn:schemas-microsoft-com:office:office" xmlns:r="http://schemas.openxmlformats.org/officeDocument/2006/relationships" xmlns:m="http://schemas.openxmlformats.org/officeDocument/2006/math" xmlns:v="urn:schemas-microsoft-com:vml" xmlns:wp14="http://schemas.microsoft.com/office/word/2010/wordprocessingDrawing" xmlns:wp="http://schemas.openxmlformats.org/drawingml/2006/wordprocessingDrawing" xmlns:w10="urn:schemas-microsoft-com:office:word" xmlns:w="http://schemas.openxmlformats.org/wordprocessingml/2006/main" xmlns:w14="http://schemas.microsoft.com/office/word/2010/wordml" xmlns:w15="http://schemas.microsoft.com/office/word/2012/wordml" xmlns:w16cex="http://schemas.microsoft.com/office/word/2018/wordml/cex" xmlns:w16cid="http://schemas.microsoft.com/office/word/2016/wordml/cid" xmlns:w16="http://schemas.microsoft.com/office/word/2018/wordml" xmlns:w16se="http://schemas.microsoft.com/office/word/2015/wordml/symex" xmlns:wpg="http://schemas.microsoft.com/office/word/2010/wordprocessingGroup" xmlns:wpi="http://schemas.microsoft.com/office/word/2010/wordprocessingInk" xmlns:wne="http://schemas.microsoft.com/office/word/2006/wordml" xmlns:wps="http://schemas.microsoft.com/office/word/2010/wordprocessingShape" mc:Ignorable="w14 w15 w16se w16cid w16 w16cex wp14">
   <w:body>
     <w:p>
       <w:pPr>
@@ -96,6 +96,8 @@
       <w:r>
         <w:rPr>
           <w:rFonts w:ascii="Arial" w:hAnsi="Arial" w:cs="Arial"/>
+          <w:b/>
+          <w:bCs/>
           <w:color w:val="3C4043"/>
           <w:sz w:val="21"/>
           <w:szCs w:val="21"/>
@@ -133,6 +135,8 @@
       <w:r>
         <w:rPr>
           <w:rFonts w:ascii="Arial" w:hAnsi="Arial" w:cs="Arial"/>
+          <w:b/>
+          <w:bCs/>
           <w:color w:val="3C4043"/>
           <w:sz w:val="21"/>
           <w:szCs w:val="21"/>
@@ -178,33 +182,46 @@
       <w:r>
         <w:rPr>
           <w:rFonts w:ascii="Arial" w:hAnsi="Arial" w:cs="Arial"/>
-          <w:color w:val="3C4043"/>
-          <w:sz w:val="21"/>
-          <w:szCs w:val="21"/>
-        </w:rPr>
-        <w:t>Term: The length of the loan expressed in months.</w:t>
-      </w:r>
-    </w:p>
-    <w:p>
-      <w:pPr>
-        <w:pStyle w:val="NormalWeb"/>
-        <w:numPr>
-          <w:ilvl w:val="0"/>
-          <w:numId w:val="2"/>
-        </w:numPr>
-        <w:spacing w:before="0" w:beforeAutospacing="0" w:after="240" w:afterAutospacing="0"/>
-        <w:textAlignment w:val="baseline"/>
-        <w:rPr>
-          <w:rFonts w:ascii="Arial" w:hAnsi="Arial" w:cs="Arial"/>
-          <w:color w:val="3C4043"/>
-          <w:sz w:val="21"/>
-          <w:szCs w:val="21"/>
-        </w:rPr>
-      </w:pPr>
-      <w:proofErr w:type="spellStart"/>
-      <w:r>
-        <w:rPr>
-          <w:rFonts w:ascii="Arial" w:hAnsi="Arial" w:cs="Arial"/>
+          <w:b/>
+          <w:bCs/>
+          <w:color w:val="3C4043"/>
+          <w:sz w:val="21"/>
+          <w:szCs w:val="21"/>
+        </w:rPr>
+        <w:t>Term</w:t>
+      </w:r>
+      <w:r>
+        <w:rPr>
+          <w:rFonts w:ascii="Arial" w:hAnsi="Arial" w:cs="Arial"/>
+          <w:color w:val="3C4043"/>
+          <w:sz w:val="21"/>
+          <w:szCs w:val="21"/>
+        </w:rPr>
+        <w:t>: The length of the loan expressed in months.</w:t>
+      </w:r>
+    </w:p>
+    <w:p>
+      <w:pPr>
+        <w:pStyle w:val="NormalWeb"/>
+        <w:numPr>
+          <w:ilvl w:val="0"/>
+          <w:numId w:val="2"/>
+        </w:numPr>
+        <w:spacing w:before="0" w:beforeAutospacing="0" w:after="240" w:afterAutospacing="0"/>
+        <w:textAlignment w:val="baseline"/>
+        <w:rPr>
+          <w:rFonts w:ascii="Arial" w:hAnsi="Arial" w:cs="Arial"/>
+          <w:color w:val="3C4043"/>
+          <w:sz w:val="21"/>
+          <w:szCs w:val="21"/>
+        </w:rPr>
+      </w:pPr>
+      <w:proofErr w:type="spellStart"/>
+      <w:r>
+        <w:rPr>
+          <w:rFonts w:ascii="Arial" w:hAnsi="Arial" w:cs="Arial"/>
+          <w:b/>
+          <w:bCs/>
           <w:color w:val="3C4043"/>
           <w:sz w:val="21"/>
           <w:szCs w:val="21"/>
@@ -219,27 +236,7 @@
           <w:sz w:val="21"/>
           <w:szCs w:val="21"/>
         </w:rPr>
-        <w:t xml:space="preserve">: The </w:t>
-      </w:r>
-      <w:proofErr w:type="gramStart"/>
-      <w:r>
-        <w:rPr>
-          <w:rFonts w:ascii="Arial" w:hAnsi="Arial" w:cs="Arial"/>
-          <w:color w:val="3C4043"/>
-          <w:sz w:val="21"/>
-          <w:szCs w:val="21"/>
-        </w:rPr>
-        <w:t>current status</w:t>
-      </w:r>
-      <w:proofErr w:type="gramEnd"/>
-      <w:r>
-        <w:rPr>
-          <w:rFonts w:ascii="Arial" w:hAnsi="Arial" w:cs="Arial"/>
-          <w:color w:val="3C4043"/>
-          <w:sz w:val="21"/>
-          <w:szCs w:val="21"/>
-        </w:rPr>
-        <w:t xml:space="preserve"> of the loan</w:t>
+        <w:t>: The current status of the loan</w:t>
       </w:r>
     </w:p>
     <w:p>
@@ -536,6 +533,8 @@
       <w:r>
         <w:rPr>
           <w:rFonts w:ascii="Arial" w:hAnsi="Arial" w:cs="Arial"/>
+          <w:b/>
+          <w:bCs/>
           <w:color w:val="3C4043"/>
           <w:sz w:val="21"/>
           <w:szCs w:val="21"/>
@@ -582,6 +581,8 @@
       <w:r>
         <w:rPr>
           <w:rFonts w:ascii="Arial" w:hAnsi="Arial" w:cs="Arial"/>
+          <w:b/>
+          <w:bCs/>
           <w:color w:val="3C4043"/>
           <w:sz w:val="21"/>
           <w:szCs w:val="21"/>
@@ -824,15 +825,19 @@
         <w:textAlignment w:val="baseline"/>
         <w:rPr>
           <w:rFonts w:ascii="Arial" w:hAnsi="Arial" w:cs="Arial"/>
-          <w:color w:val="3C4043"/>
-          <w:sz w:val="21"/>
-          <w:szCs w:val="21"/>
-        </w:rPr>
-      </w:pPr>
-      <w:proofErr w:type="spellStart"/>
-      <w:r>
-        <w:rPr>
-          <w:rFonts w:ascii="Arial" w:hAnsi="Arial" w:cs="Arial"/>
+          <w:b/>
+          <w:bCs/>
+          <w:color w:val="3C4043"/>
+          <w:sz w:val="21"/>
+          <w:szCs w:val="21"/>
+        </w:rPr>
+      </w:pPr>
+      <w:proofErr w:type="spellStart"/>
+      <w:r>
+        <w:rPr>
+          <w:rFonts w:ascii="Arial" w:hAnsi="Arial" w:cs="Arial"/>
+          <w:b/>
+          <w:bCs/>
           <w:color w:val="3C4043"/>
           <w:sz w:val="21"/>
           <w:szCs w:val="21"/>
@@ -843,6 +848,8 @@
       <w:r>
         <w:rPr>
           <w:rFonts w:ascii="Arial" w:hAnsi="Arial" w:cs="Arial"/>
+          <w:b/>
+          <w:bCs/>
           <w:color w:val="3C4043"/>
           <w:sz w:val="21"/>
           <w:szCs w:val="21"/>
@@ -852,33 +859,39 @@
       <w:r>
         <w:rPr>
           <w:rFonts w:ascii="Arial" w:hAnsi="Arial" w:cs="Arial"/>
-          <w:color w:val="3C4043"/>
-          <w:sz w:val="21"/>
-          <w:szCs w:val="21"/>
-        </w:rPr>
-        <w:br/>
-      </w:r>
-    </w:p>
-    <w:p>
-      <w:pPr>
-        <w:pStyle w:val="NormalWeb"/>
-        <w:numPr>
-          <w:ilvl w:val="0"/>
-          <w:numId w:val="2"/>
-        </w:numPr>
-        <w:spacing w:before="0" w:beforeAutospacing="0" w:after="240" w:afterAutospacing="0"/>
-        <w:textAlignment w:val="baseline"/>
-        <w:rPr>
-          <w:rFonts w:ascii="Arial" w:hAnsi="Arial" w:cs="Arial"/>
-          <w:color w:val="3C4043"/>
-          <w:sz w:val="21"/>
-          <w:szCs w:val="21"/>
-        </w:rPr>
-      </w:pPr>
-      <w:proofErr w:type="spellStart"/>
-      <w:r>
-        <w:rPr>
-          <w:rFonts w:ascii="Arial" w:hAnsi="Arial" w:cs="Arial"/>
+          <w:b/>
+          <w:bCs/>
+          <w:color w:val="3C4043"/>
+          <w:sz w:val="21"/>
+          <w:szCs w:val="21"/>
+        </w:rPr>
+        <w:br/>
+      </w:r>
+    </w:p>
+    <w:p>
+      <w:pPr>
+        <w:pStyle w:val="NormalWeb"/>
+        <w:numPr>
+          <w:ilvl w:val="0"/>
+          <w:numId w:val="2"/>
+        </w:numPr>
+        <w:spacing w:before="0" w:beforeAutospacing="0" w:after="240" w:afterAutospacing="0"/>
+        <w:textAlignment w:val="baseline"/>
+        <w:rPr>
+          <w:rFonts w:ascii="Arial" w:hAnsi="Arial" w:cs="Arial"/>
+          <w:b/>
+          <w:bCs/>
+          <w:color w:val="3C4043"/>
+          <w:sz w:val="21"/>
+          <w:szCs w:val="21"/>
+        </w:rPr>
+      </w:pPr>
+      <w:proofErr w:type="spellStart"/>
+      <w:r>
+        <w:rPr>
+          <w:rFonts w:ascii="Arial" w:hAnsi="Arial" w:cs="Arial"/>
+          <w:b/>
+          <w:bCs/>
           <w:color w:val="3C4043"/>
           <w:sz w:val="21"/>
           <w:szCs w:val="21"/>
@@ -889,6 +902,8 @@
       <w:r>
         <w:rPr>
           <w:rFonts w:ascii="Arial" w:hAnsi="Arial" w:cs="Arial"/>
+          <w:b/>
+          <w:bCs/>
           <w:color w:val="3C4043"/>
           <w:sz w:val="21"/>
           <w:szCs w:val="21"/>
@@ -898,6 +913,8 @@
       <w:r>
         <w:rPr>
           <w:rFonts w:ascii="Arial" w:hAnsi="Arial" w:cs="Arial"/>
+          <w:b/>
+          <w:bCs/>
           <w:color w:val="3C4043"/>
           <w:sz w:val="21"/>
           <w:szCs w:val="21"/>
@@ -962,15 +979,19 @@
         <w:textAlignment w:val="baseline"/>
         <w:rPr>
           <w:rFonts w:ascii="Arial" w:hAnsi="Arial" w:cs="Arial"/>
-          <w:color w:val="3C4043"/>
-          <w:sz w:val="21"/>
-          <w:szCs w:val="21"/>
-        </w:rPr>
-      </w:pPr>
-      <w:proofErr w:type="spellStart"/>
-      <w:r>
-        <w:rPr>
-          <w:rFonts w:ascii="Arial" w:hAnsi="Arial" w:cs="Arial"/>
+          <w:b/>
+          <w:bCs/>
+          <w:color w:val="3C4043"/>
+          <w:sz w:val="21"/>
+          <w:szCs w:val="21"/>
+        </w:rPr>
+      </w:pPr>
+      <w:proofErr w:type="spellStart"/>
+      <w:r>
+        <w:rPr>
+          <w:rFonts w:ascii="Arial" w:hAnsi="Arial" w:cs="Arial"/>
+          <w:b/>
+          <w:bCs/>
           <w:color w:val="3C4043"/>
           <w:sz w:val="21"/>
           <w:szCs w:val="21"/>
@@ -981,6 +1002,8 @@
       <w:r>
         <w:rPr>
           <w:rFonts w:ascii="Arial" w:hAnsi="Arial" w:cs="Arial"/>
+          <w:b/>
+          <w:bCs/>
           <w:color w:val="3C4043"/>
           <w:sz w:val="21"/>
           <w:szCs w:val="21"/>
@@ -991,6 +1014,8 @@
       <w:r>
         <w:rPr>
           <w:rFonts w:ascii="Arial" w:hAnsi="Arial" w:cs="Arial"/>
+          <w:b/>
+          <w:bCs/>
           <w:color w:val="3C4043"/>
           <w:sz w:val="21"/>
           <w:szCs w:val="21"/>
@@ -1001,6 +1026,8 @@
       <w:r>
         <w:rPr>
           <w:rFonts w:ascii="Arial" w:hAnsi="Arial" w:cs="Arial"/>
+          <w:b/>
+          <w:bCs/>
           <w:color w:val="3C4043"/>
           <w:sz w:val="21"/>
           <w:szCs w:val="21"/>
@@ -1010,6 +1037,8 @@
       <w:r>
         <w:rPr>
           <w:rFonts w:ascii="Arial" w:hAnsi="Arial" w:cs="Arial"/>
+          <w:b/>
+          <w:bCs/>
           <w:color w:val="3C4043"/>
           <w:sz w:val="21"/>
           <w:szCs w:val="21"/>
@@ -1129,15 +1158,19 @@
         <w:textAlignment w:val="baseline"/>
         <w:rPr>
           <w:rFonts w:ascii="Arial" w:hAnsi="Arial" w:cs="Arial"/>
-          <w:color w:val="3C4043"/>
-          <w:sz w:val="21"/>
-          <w:szCs w:val="21"/>
-        </w:rPr>
-      </w:pPr>
-      <w:proofErr w:type="spellStart"/>
-      <w:r>
-        <w:rPr>
-          <w:rFonts w:ascii="Arial" w:hAnsi="Arial" w:cs="Arial"/>
+          <w:b/>
+          <w:bCs/>
+          <w:color w:val="3C4043"/>
+          <w:sz w:val="21"/>
+          <w:szCs w:val="21"/>
+        </w:rPr>
+      </w:pPr>
+      <w:proofErr w:type="spellStart"/>
+      <w:r>
+        <w:rPr>
+          <w:rFonts w:ascii="Arial" w:hAnsi="Arial" w:cs="Arial"/>
+          <w:b/>
+          <w:bCs/>
           <w:color w:val="3C4043"/>
           <w:sz w:val="21"/>
           <w:szCs w:val="21"/>
@@ -1148,6 +1181,8 @@
       <w:r>
         <w:rPr>
           <w:rFonts w:ascii="Arial" w:hAnsi="Arial" w:cs="Arial"/>
+          <w:b/>
+          <w:bCs/>
           <w:color w:val="3C4043"/>
           <w:sz w:val="21"/>
           <w:szCs w:val="21"/>
@@ -1157,6 +1192,8 @@
       <w:r>
         <w:rPr>
           <w:rFonts w:ascii="Arial" w:hAnsi="Arial" w:cs="Arial"/>
+          <w:b/>
+          <w:bCs/>
           <w:color w:val="3C4043"/>
           <w:sz w:val="21"/>
           <w:szCs w:val="21"/>
@@ -1310,27 +1347,7 @@
           <w:sz w:val="21"/>
           <w:szCs w:val="21"/>
         </w:rPr>
-        <w:t xml:space="preserve">: Specifies </w:t>
-      </w:r>
-      <w:proofErr w:type="gramStart"/>
-      <w:r>
-        <w:rPr>
-          <w:rFonts w:ascii="Arial" w:hAnsi="Arial" w:cs="Arial"/>
-          <w:color w:val="3C4043"/>
-          <w:sz w:val="21"/>
-          <w:szCs w:val="21"/>
-        </w:rPr>
-        <w:t>whether or not</w:t>
-      </w:r>
-      <w:proofErr w:type="gramEnd"/>
-      <w:r>
-        <w:rPr>
-          <w:rFonts w:ascii="Arial" w:hAnsi="Arial" w:cs="Arial"/>
-          <w:color w:val="3C4043"/>
-          <w:sz w:val="21"/>
-          <w:szCs w:val="21"/>
-        </w:rPr>
-        <w:t xml:space="preserve"> the Borrower was in a group at the time the listing was created.</w:t>
+        <w:t>: Specifies whether or not the Borrower was in a group at the time the listing was created.</w:t>
       </w:r>
     </w:p>
     <w:p>
@@ -2400,15 +2417,19 @@
         <w:textAlignment w:val="baseline"/>
         <w:rPr>
           <w:rFonts w:ascii="Arial" w:hAnsi="Arial" w:cs="Arial"/>
-          <w:color w:val="3C4043"/>
-          <w:sz w:val="21"/>
-          <w:szCs w:val="21"/>
-        </w:rPr>
-      </w:pPr>
-      <w:proofErr w:type="spellStart"/>
-      <w:r>
-        <w:rPr>
-          <w:rFonts w:ascii="Arial" w:hAnsi="Arial" w:cs="Arial"/>
+          <w:b/>
+          <w:bCs/>
+          <w:color w:val="3C4043"/>
+          <w:sz w:val="21"/>
+          <w:szCs w:val="21"/>
+        </w:rPr>
+      </w:pPr>
+      <w:proofErr w:type="spellStart"/>
+      <w:r>
+        <w:rPr>
+          <w:rFonts w:ascii="Arial" w:hAnsi="Arial" w:cs="Arial"/>
+          <w:b/>
+          <w:bCs/>
           <w:color w:val="3C4043"/>
           <w:sz w:val="21"/>
           <w:szCs w:val="21"/>
@@ -2420,6 +2441,8 @@
       <w:r>
         <w:rPr>
           <w:rFonts w:ascii="Arial" w:hAnsi="Arial" w:cs="Arial"/>
+          <w:b/>
+          <w:bCs/>
           <w:color w:val="3C4043"/>
           <w:sz w:val="21"/>
           <w:szCs w:val="21"/>
@@ -2431,6 +2454,8 @@
       <w:r>
         <w:rPr>
           <w:rFonts w:ascii="Arial" w:hAnsi="Arial" w:cs="Arial"/>
+          <w:b/>
+          <w:bCs/>
           <w:color w:val="3C4043"/>
           <w:sz w:val="21"/>
           <w:szCs w:val="21"/>
@@ -2442,6 +2467,8 @@
       <w:r>
         <w:rPr>
           <w:rFonts w:ascii="Arial" w:hAnsi="Arial" w:cs="Arial"/>
+          <w:b/>
+          <w:bCs/>
           <w:color w:val="3C4043"/>
           <w:sz w:val="21"/>
           <w:szCs w:val="21"/>
@@ -2453,6 +2480,8 @@
       <w:r>
         <w:rPr>
           <w:rFonts w:ascii="Arial" w:hAnsi="Arial" w:cs="Arial"/>
+          <w:b/>
+          <w:bCs/>
           <w:color w:val="3C4043"/>
           <w:sz w:val="21"/>
           <w:szCs w:val="21"/>
@@ -2464,6 +2493,8 @@
       <w:r>
         <w:rPr>
           <w:rFonts w:ascii="Arial" w:hAnsi="Arial" w:cs="Arial"/>
+          <w:b/>
+          <w:bCs/>
           <w:color w:val="3C4043"/>
           <w:sz w:val="21"/>
           <w:szCs w:val="21"/>
@@ -2475,6 +2506,8 @@
       <w:r>
         <w:rPr>
           <w:rFonts w:ascii="Arial" w:hAnsi="Arial" w:cs="Arial"/>
+          <w:b/>
+          <w:bCs/>
           <w:color w:val="3C4043"/>
           <w:sz w:val="21"/>
           <w:szCs w:val="21"/>
@@ -2486,6 +2519,8 @@
       <w:r>
         <w:rPr>
           <w:rFonts w:ascii="Arial" w:hAnsi="Arial" w:cs="Arial"/>
+          <w:b/>
+          <w:bCs/>
           <w:color w:val="3C4043"/>
           <w:sz w:val="21"/>
           <w:szCs w:val="21"/>
@@ -2496,33 +2531,39 @@
       <w:r>
         <w:rPr>
           <w:rFonts w:ascii="Arial" w:hAnsi="Arial" w:cs="Arial"/>
-          <w:color w:val="3C4043"/>
-          <w:sz w:val="21"/>
-          <w:szCs w:val="21"/>
-        </w:rPr>
-        <w:br/>
-      </w:r>
-    </w:p>
-    <w:p>
-      <w:pPr>
-        <w:pStyle w:val="NormalWeb"/>
-        <w:numPr>
-          <w:ilvl w:val="0"/>
-          <w:numId w:val="2"/>
-        </w:numPr>
-        <w:spacing w:before="0" w:beforeAutospacing="0" w:after="240" w:afterAutospacing="0"/>
-        <w:textAlignment w:val="baseline"/>
-        <w:rPr>
-          <w:rFonts w:ascii="Arial" w:hAnsi="Arial" w:cs="Arial"/>
-          <w:color w:val="3C4043"/>
-          <w:sz w:val="21"/>
-          <w:szCs w:val="21"/>
-        </w:rPr>
-      </w:pPr>
-      <w:proofErr w:type="spellStart"/>
-      <w:r>
-        <w:rPr>
-          <w:rFonts w:ascii="Arial" w:hAnsi="Arial" w:cs="Arial"/>
+          <w:b/>
+          <w:bCs/>
+          <w:color w:val="3C4043"/>
+          <w:sz w:val="21"/>
+          <w:szCs w:val="21"/>
+        </w:rPr>
+        <w:br/>
+      </w:r>
+    </w:p>
+    <w:p>
+      <w:pPr>
+        <w:pStyle w:val="NormalWeb"/>
+        <w:numPr>
+          <w:ilvl w:val="0"/>
+          <w:numId w:val="2"/>
+        </w:numPr>
+        <w:spacing w:before="0" w:beforeAutospacing="0" w:after="240" w:afterAutospacing="0"/>
+        <w:textAlignment w:val="baseline"/>
+        <w:rPr>
+          <w:rFonts w:ascii="Arial" w:hAnsi="Arial" w:cs="Arial"/>
+          <w:b/>
+          <w:bCs/>
+          <w:color w:val="3C4043"/>
+          <w:sz w:val="21"/>
+          <w:szCs w:val="21"/>
+        </w:rPr>
+      </w:pPr>
+      <w:proofErr w:type="spellStart"/>
+      <w:r>
+        <w:rPr>
+          <w:rFonts w:ascii="Arial" w:hAnsi="Arial" w:cs="Arial"/>
+          <w:b/>
+          <w:bCs/>
           <w:color w:val="3C4043"/>
           <w:sz w:val="21"/>
           <w:szCs w:val="21"/>
@@ -2534,6 +2575,8 @@
       <w:r>
         <w:rPr>
           <w:rFonts w:ascii="Arial" w:hAnsi="Arial" w:cs="Arial"/>
+          <w:b/>
+          <w:bCs/>
           <w:color w:val="3C4043"/>
           <w:sz w:val="21"/>
           <w:szCs w:val="21"/>
@@ -2544,6 +2587,8 @@
       <w:r>
         <w:rPr>
           <w:rFonts w:ascii="Arial" w:hAnsi="Arial" w:cs="Arial"/>
+          <w:b/>
+          <w:bCs/>
           <w:color w:val="3C4043"/>
           <w:sz w:val="21"/>
           <w:szCs w:val="21"/>
@@ -2779,35 +2824,8 @@
           <w:szCs w:val="21"/>
           <w:shd w:val="clear" w:color="auto" w:fill="FFFFFF"/>
         </w:rPr>
-        <w:t>: Number of on time payments the borrower made on Prosper loans at the time they created this listing. This value will be null if the borrower had no prior loans.</w:t>
-      </w:r>
-      <w:r>
-        <w:rPr>
-          <w:rFonts w:ascii="Arial" w:hAnsi="Arial" w:cs="Arial"/>
-          <w:color w:val="3C4043"/>
-          <w:sz w:val="21"/>
-          <w:szCs w:val="21"/>
-        </w:rPr>
-        <w:br/>
-      </w:r>
-    </w:p>
-    <w:p>
-      <w:pPr>
-        <w:pStyle w:val="NormalWeb"/>
-        <w:numPr>
-          <w:ilvl w:val="0"/>
-          <w:numId w:val="2"/>
-        </w:numPr>
-        <w:spacing w:before="0" w:beforeAutospacing="0" w:after="240" w:afterAutospacing="0"/>
-        <w:textAlignment w:val="baseline"/>
-        <w:rPr>
-          <w:rFonts w:ascii="Arial" w:hAnsi="Arial" w:cs="Arial"/>
-          <w:color w:val="3C4043"/>
-          <w:sz w:val="21"/>
-          <w:szCs w:val="21"/>
-        </w:rPr>
-      </w:pPr>
-      <w:proofErr w:type="spellStart"/>
+        <w:t xml:space="preserve">: Number of on time payments the borrower made on Prosper loans at the time they created this listing. This value will be null if the borrower had no prior </w:t>
+      </w:r>
       <w:r>
         <w:rPr>
           <w:rFonts w:ascii="Arial" w:hAnsi="Arial" w:cs="Arial"/>
@@ -2817,6 +2835,43 @@
           <w:shd w:val="clear" w:color="auto" w:fill="FFFFFF"/>
         </w:rPr>
         <w:lastRenderedPageBreak/>
+        <w:t>loans.</w:t>
+      </w:r>
+      <w:r>
+        <w:rPr>
+          <w:rFonts w:ascii="Arial" w:hAnsi="Arial" w:cs="Arial"/>
+          <w:color w:val="3C4043"/>
+          <w:sz w:val="21"/>
+          <w:szCs w:val="21"/>
+        </w:rPr>
+        <w:br/>
+      </w:r>
+    </w:p>
+    <w:p>
+      <w:pPr>
+        <w:pStyle w:val="NormalWeb"/>
+        <w:numPr>
+          <w:ilvl w:val="0"/>
+          <w:numId w:val="2"/>
+        </w:numPr>
+        <w:spacing w:before="0" w:beforeAutospacing="0" w:after="240" w:afterAutospacing="0"/>
+        <w:textAlignment w:val="baseline"/>
+        <w:rPr>
+          <w:rFonts w:ascii="Arial" w:hAnsi="Arial" w:cs="Arial"/>
+          <w:color w:val="3C4043"/>
+          <w:sz w:val="21"/>
+          <w:szCs w:val="21"/>
+        </w:rPr>
+      </w:pPr>
+      <w:proofErr w:type="spellStart"/>
+      <w:r>
+        <w:rPr>
+          <w:rFonts w:ascii="Arial" w:hAnsi="Arial" w:cs="Arial"/>
+          <w:color w:val="3C4043"/>
+          <w:sz w:val="21"/>
+          <w:szCs w:val="21"/>
+          <w:shd w:val="clear" w:color="auto" w:fill="FFFFFF"/>
+        </w:rPr>
         <w:t>OnTimeProsperPayments</w:t>
       </w:r>
       <w:proofErr w:type="spellEnd"/>
@@ -3305,15 +3360,19 @@
         <w:textAlignment w:val="baseline"/>
         <w:rPr>
           <w:rFonts w:ascii="Arial" w:hAnsi="Arial" w:cs="Arial"/>
-          <w:color w:val="3C4043"/>
-          <w:sz w:val="21"/>
-          <w:szCs w:val="21"/>
-        </w:rPr>
-      </w:pPr>
-      <w:proofErr w:type="spellStart"/>
-      <w:r>
-        <w:rPr>
-          <w:rFonts w:ascii="Arial" w:hAnsi="Arial" w:cs="Arial"/>
+          <w:b/>
+          <w:bCs/>
+          <w:color w:val="3C4043"/>
+          <w:sz w:val="21"/>
+          <w:szCs w:val="21"/>
+        </w:rPr>
+      </w:pPr>
+      <w:proofErr w:type="spellStart"/>
+      <w:r>
+        <w:rPr>
+          <w:rFonts w:ascii="Arial" w:hAnsi="Arial" w:cs="Arial"/>
+          <w:b/>
+          <w:bCs/>
           <w:color w:val="3C4043"/>
           <w:sz w:val="21"/>
           <w:szCs w:val="21"/>
@@ -3325,6 +3384,8 @@
       <w:r>
         <w:rPr>
           <w:rFonts w:ascii="Arial" w:hAnsi="Arial" w:cs="Arial"/>
+          <w:b/>
+          <w:bCs/>
           <w:color w:val="3C4043"/>
           <w:sz w:val="21"/>
           <w:szCs w:val="21"/>
@@ -3335,6 +3396,8 @@
       <w:r>
         <w:rPr>
           <w:rFonts w:ascii="Arial" w:hAnsi="Arial" w:cs="Arial"/>
+          <w:b/>
+          <w:bCs/>
           <w:color w:val="3C4043"/>
           <w:sz w:val="21"/>
           <w:szCs w:val="21"/>
@@ -3463,6 +3526,7 @@
           <w:szCs w:val="21"/>
           <w:shd w:val="clear" w:color="auto" w:fill="FFFFFF"/>
         </w:rPr>
+        <w:lastRenderedPageBreak/>
         <w:t>MemberKey</w:t>
       </w:r>
       <w:proofErr w:type="spellEnd"/>
@@ -3511,7 +3575,6 @@
           <w:szCs w:val="21"/>
           <w:shd w:val="clear" w:color="auto" w:fill="FFFFFF"/>
         </w:rPr>
-        <w:lastRenderedPageBreak/>
         <w:t>MonthlyLoanPayment</w:t>
       </w:r>
       <w:proofErr w:type="spellEnd"/>
@@ -3571,29 +3634,7 @@
           <w:szCs w:val="21"/>
           <w:shd w:val="clear" w:color="auto" w:fill="FFFFFF"/>
         </w:rPr>
-        <w:t xml:space="preserve">: </w:t>
-      </w:r>
-      <w:proofErr w:type="gramStart"/>
-      <w:r>
-        <w:rPr>
-          <w:rFonts w:ascii="Arial" w:hAnsi="Arial" w:cs="Arial"/>
-          <w:color w:val="3C4043"/>
-          <w:sz w:val="21"/>
-          <w:szCs w:val="21"/>
-          <w:shd w:val="clear" w:color="auto" w:fill="FFFFFF"/>
-        </w:rPr>
-        <w:t>Pre charge</w:t>
-      </w:r>
-      <w:proofErr w:type="gramEnd"/>
-      <w:r>
-        <w:rPr>
-          <w:rFonts w:ascii="Arial" w:hAnsi="Arial" w:cs="Arial"/>
-          <w:color w:val="3C4043"/>
-          <w:sz w:val="21"/>
-          <w:szCs w:val="21"/>
-          <w:shd w:val="clear" w:color="auto" w:fill="FFFFFF"/>
-        </w:rPr>
-        <w:t>-off cumulative gross payments made by the borrower on the loan. If the loan has charged off, this value will exclude any recoveries.</w:t>
+        <w:t>: Pre charge-off cumulative gross payments made by the borrower on the loan. If the loan has charged off, this value will exclude any recoveries.</w:t>
       </w:r>
       <w:r>
         <w:rPr>
@@ -3641,29 +3682,7 @@
           <w:szCs w:val="21"/>
           <w:shd w:val="clear" w:color="auto" w:fill="FFFFFF"/>
         </w:rPr>
-        <w:t xml:space="preserve">: </w:t>
-      </w:r>
-      <w:proofErr w:type="gramStart"/>
-      <w:r>
-        <w:rPr>
-          <w:rFonts w:ascii="Arial" w:hAnsi="Arial" w:cs="Arial"/>
-          <w:color w:val="3C4043"/>
-          <w:sz w:val="21"/>
-          <w:szCs w:val="21"/>
-          <w:shd w:val="clear" w:color="auto" w:fill="FFFFFF"/>
-        </w:rPr>
-        <w:t>Pre charge</w:t>
-      </w:r>
-      <w:proofErr w:type="gramEnd"/>
-      <w:r>
-        <w:rPr>
-          <w:rFonts w:ascii="Arial" w:hAnsi="Arial" w:cs="Arial"/>
-          <w:color w:val="3C4043"/>
-          <w:sz w:val="21"/>
-          <w:szCs w:val="21"/>
-          <w:shd w:val="clear" w:color="auto" w:fill="FFFFFF"/>
-        </w:rPr>
-        <w:t>-off cumulative principal payments made by the borrower on the loan. If the loan has charged off, this value will exclude any recoveries.</w:t>
+        <w:t>: Pre charge-off cumulative principal payments made by the borrower on the loan. If the loan has charged off, this value will exclude any recoveries.</w:t>
       </w:r>
       <w:r>
         <w:rPr>
@@ -3711,29 +3730,7 @@
           <w:szCs w:val="21"/>
           <w:shd w:val="clear" w:color="auto" w:fill="FFFFFF"/>
         </w:rPr>
-        <w:t xml:space="preserve">: </w:t>
-      </w:r>
-      <w:proofErr w:type="gramStart"/>
-      <w:r>
-        <w:rPr>
-          <w:rFonts w:ascii="Arial" w:hAnsi="Arial" w:cs="Arial"/>
-          <w:color w:val="3C4043"/>
-          <w:sz w:val="21"/>
-          <w:szCs w:val="21"/>
-          <w:shd w:val="clear" w:color="auto" w:fill="FFFFFF"/>
-        </w:rPr>
-        <w:t>Pre charge</w:t>
-      </w:r>
-      <w:proofErr w:type="gramEnd"/>
-      <w:r>
-        <w:rPr>
-          <w:rFonts w:ascii="Arial" w:hAnsi="Arial" w:cs="Arial"/>
-          <w:color w:val="3C4043"/>
-          <w:sz w:val="21"/>
-          <w:szCs w:val="21"/>
-          <w:shd w:val="clear" w:color="auto" w:fill="FFFFFF"/>
-        </w:rPr>
-        <w:t>-off cumulative interest and fees paid by the borrower. If the loan has charged off, this value will exclude any recoveries.</w:t>
+        <w:t>: Pre charge-off cumulative interest and fees paid by the borrower. If the loan has charged off, this value will exclude any recoveries.</w:t>
       </w:r>
       <w:r>
         <w:rPr>
@@ -4204,7 +4201,7 @@
 </file>
 
 <file path=word/numbering.xml><?xml version="1.0" encoding="utf-8"?>
-<w:numbering xmlns:wpc="http://schemas.microsoft.com/office/word/2010/wordprocessingCanvas" xmlns:cx="http://schemas.microsoft.com/office/drawing/2014/chartex" xmlns:cx1="http://schemas.microsoft.com/office/drawing/2015/9/8/chartex" xmlns:cx2="http://schemas.microsoft.com/office/drawing/2015/10/21/chartex" xmlns:cx3="http://schemas.microsoft.com/office/drawing/2016/5/9/chartex" xmlns:cx4="http://schemas.microsoft.com/office/drawing/2016/5/10/chartex" xmlns:cx5="http://schemas.microsoft.com/office/drawing/2016/5/11/chartex" xmlns:cx6="http://schemas.microsoft.com/office/drawing/2016/5/12/chartex" xmlns:cx7="http://schemas.microsoft.com/office/drawing/2016/5/13/chartex" xmlns:cx8="http://schemas.microsoft.com/office/drawing/2016/5/14/chartex" xmlns:mc="http://schemas.openxmlformats.org/markup-compatibility/2006" xmlns:aink="http://schemas.microsoft.com/office/drawing/2016/ink" xmlns:am3d="http://schemas.microsoft.com/office/drawing/2017/model3d" xmlns:o="urn:schemas-microsoft-com:office:office" xmlns:oel="http://schemas.microsoft.com/office/2019/extlst" xmlns:r="http://schemas.openxmlformats.org/officeDocument/2006/relationships" xmlns:m="http://schemas.openxmlformats.org/officeDocument/2006/math" xmlns:v="urn:schemas-microsoft-com:vml" xmlns:wp14="http://schemas.microsoft.com/office/word/2010/wordprocessingDrawing" xmlns:wp="http://schemas.openxmlformats.org/drawingml/2006/wordprocessingDrawing" xmlns:w10="urn:schemas-microsoft-com:office:word" xmlns:w="http://schemas.openxmlformats.org/wordprocessingml/2006/main" xmlns:w14="http://schemas.microsoft.com/office/word/2010/wordml" xmlns:w15="http://schemas.microsoft.com/office/word/2012/wordml" xmlns:w16cex="http://schemas.microsoft.com/office/word/2018/wordml/cex" xmlns:w16cid="http://schemas.microsoft.com/office/word/2016/wordml/cid" xmlns:w16="http://schemas.microsoft.com/office/word/2018/wordml" xmlns:w16sdtdh="http://schemas.microsoft.com/office/word/2020/wordml/sdtdatahash" xmlns:w16se="http://schemas.microsoft.com/office/word/2015/wordml/symex" xmlns:wpg="http://schemas.microsoft.com/office/word/2010/wordprocessingGroup" xmlns:wpi="http://schemas.microsoft.com/office/word/2010/wordprocessingInk" xmlns:wne="http://schemas.microsoft.com/office/word/2006/wordml" xmlns:wps="http://schemas.microsoft.com/office/word/2010/wordprocessingShape" mc:Ignorable="w14 w15 w16se w16cid w16 w16cex w16sdtdh wp14">
+<w:numbering xmlns:wpc="http://schemas.microsoft.com/office/word/2010/wordprocessingCanvas" xmlns:cx="http://schemas.microsoft.com/office/drawing/2014/chartex" xmlns:cx1="http://schemas.microsoft.com/office/drawing/2015/9/8/chartex" xmlns:cx2="http://schemas.microsoft.com/office/drawing/2015/10/21/chartex" xmlns:cx3="http://schemas.microsoft.com/office/drawing/2016/5/9/chartex" xmlns:cx4="http://schemas.microsoft.com/office/drawing/2016/5/10/chartex" xmlns:cx5="http://schemas.microsoft.com/office/drawing/2016/5/11/chartex" xmlns:cx6="http://schemas.microsoft.com/office/drawing/2016/5/12/chartex" xmlns:cx7="http://schemas.microsoft.com/office/drawing/2016/5/13/chartex" xmlns:cx8="http://schemas.microsoft.com/office/drawing/2016/5/14/chartex" xmlns:mc="http://schemas.openxmlformats.org/markup-compatibility/2006" xmlns:aink="http://schemas.microsoft.com/office/drawing/2016/ink" xmlns:am3d="http://schemas.microsoft.com/office/drawing/2017/model3d" xmlns:o="urn:schemas-microsoft-com:office:office" xmlns:r="http://schemas.openxmlformats.org/officeDocument/2006/relationships" xmlns:m="http://schemas.openxmlformats.org/officeDocument/2006/math" xmlns:v="urn:schemas-microsoft-com:vml" xmlns:wp14="http://schemas.microsoft.com/office/word/2010/wordprocessingDrawing" xmlns:wp="http://schemas.openxmlformats.org/drawingml/2006/wordprocessingDrawing" xmlns:w10="urn:schemas-microsoft-com:office:word" xmlns:w="http://schemas.openxmlformats.org/wordprocessingml/2006/main" xmlns:w14="http://schemas.microsoft.com/office/word/2010/wordml" xmlns:w15="http://schemas.microsoft.com/office/word/2012/wordml" xmlns:w16cex="http://schemas.microsoft.com/office/word/2018/wordml/cex" xmlns:w16cid="http://schemas.microsoft.com/office/word/2016/wordml/cid" xmlns:w16="http://schemas.microsoft.com/office/word/2018/wordml" xmlns:w16se="http://schemas.microsoft.com/office/word/2015/wordml/symex" xmlns:wpg="http://schemas.microsoft.com/office/word/2010/wordprocessingGroup" xmlns:wpi="http://schemas.microsoft.com/office/word/2010/wordprocessingInk" xmlns:wne="http://schemas.microsoft.com/office/word/2006/wordml" xmlns:wps="http://schemas.microsoft.com/office/word/2010/wordprocessingShape" mc:Ignorable="w14 w15 w16se w16cid w16 w16cex wp14">
   <w:abstractNum w:abstractNumId="0" w15:restartNumberingAfterBreak="0">
     <w:nsid w:val="305263F6"/>
     <w:multiLevelType w:val="hybridMultilevel"/>
@@ -4404,17 +4401,17 @@
       </w:pPr>
     </w:lvl>
   </w:abstractNum>
-  <w:num w:numId="1" w16cid:durableId="725108067">
+  <w:num w:numId="1">
     <w:abstractNumId w:val="0"/>
   </w:num>
-  <w:num w:numId="2" w16cid:durableId="1779065038">
+  <w:num w:numId="2">
     <w:abstractNumId w:val="1"/>
   </w:num>
 </w:numbering>
 </file>
 
 <file path=word/styles.xml><?xml version="1.0" encoding="utf-8"?>
-<w:styles xmlns:mc="http://schemas.openxmlformats.org/markup-compatibility/2006" xmlns:r="http://schemas.openxmlformats.org/officeDocument/2006/relationships" xmlns:w="http://schemas.openxmlformats.org/wordprocessingml/2006/main" xmlns:w14="http://schemas.microsoft.com/office/word/2010/wordml" xmlns:w15="http://schemas.microsoft.com/office/word/2012/wordml" xmlns:w16cex="http://schemas.microsoft.com/office/word/2018/wordml/cex" xmlns:w16cid="http://schemas.microsoft.com/office/word/2016/wordml/cid" xmlns:w16="http://schemas.microsoft.com/office/word/2018/wordml" xmlns:w16sdtdh="http://schemas.microsoft.com/office/word/2020/wordml/sdtdatahash" xmlns:w16se="http://schemas.microsoft.com/office/word/2015/wordml/symex" mc:Ignorable="w14 w15 w16se w16cid w16 w16cex w16sdtdh">
+<w:styles xmlns:mc="http://schemas.openxmlformats.org/markup-compatibility/2006" xmlns:r="http://schemas.openxmlformats.org/officeDocument/2006/relationships" xmlns:w="http://schemas.openxmlformats.org/wordprocessingml/2006/main" xmlns:w14="http://schemas.microsoft.com/office/word/2010/wordml" xmlns:w15="http://schemas.microsoft.com/office/word/2012/wordml" xmlns:w16cex="http://schemas.microsoft.com/office/word/2018/wordml/cex" xmlns:w16cid="http://schemas.microsoft.com/office/word/2016/wordml/cid" xmlns:w16="http://schemas.microsoft.com/office/word/2018/wordml" xmlns:w16se="http://schemas.microsoft.com/office/word/2015/wordml/symex" mc:Ignorable="w14 w15 w16se w16cid w16 w16cex">
   <w:docDefaults>
     <w:rPrDefault>
       <w:rPr>

</xml_diff>